<commit_message>
Copied all changes from test version
The test version is functional enough to be considered the fully version.
</commit_message>
<xml_diff>
--- a/BCMS/Buggy Command & Monitoring System ReadMe (correct).docx
+++ b/BCMS/Buggy Command & Monitoring System ReadMe (correct).docx
@@ -298,6 +298,9 @@
             <w:r>
               <w:t>XX</w:t>
             </w:r>
+            <w:r>
+              <w:t>X</w:t>
+            </w:r>
           </w:p>
         </w:tc>
         <w:tc>
@@ -328,7 +331,222 @@
           </w:tcPr>
           <w:p>
             <w:r>
-              <w:t>6</w:t>
+              <w:t>7</w:t>
+            </w:r>
+            <w:r>
+              <w:t>X</w:t>
+            </w:r>
+          </w:p>
+        </w:tc>
+        <w:tc>
+          <w:tcPr>
+            <w:tcW w:w="1701" w:type="dxa"/>
+          </w:tcPr>
+          <w:p>
+            <w:r>
+              <w:t>Information</w:t>
+            </w:r>
+          </w:p>
+        </w:tc>
+        <w:tc>
+          <w:tcPr>
+            <w:tcW w:w="5902" w:type="dxa"/>
+          </w:tcPr>
+          <w:p>
+            <w:r>
+              <w:t xml:space="preserve">Gantry </w:t>
+            </w:r>
+            <w:r>
+              <w:t>number X d</w:t>
+            </w:r>
+            <w:r>
+              <w:t>etected</w:t>
+            </w:r>
+          </w:p>
+        </w:tc>
+      </w:tr>
+      <w:tr>
+        <w:tc>
+          <w:tcPr>
+            <w:tcW w:w="1413" w:type="dxa"/>
+          </w:tcPr>
+          <w:p>
+            <w:r>
+              <w:t>8</w:t>
+            </w:r>
+            <w:r>
+              <w:t>XXX</w:t>
+            </w:r>
+          </w:p>
+        </w:tc>
+        <w:tc>
+          <w:tcPr>
+            <w:tcW w:w="1701" w:type="dxa"/>
+          </w:tcPr>
+          <w:p>
+            <w:r>
+              <w:t>Information</w:t>
+            </w:r>
+          </w:p>
+        </w:tc>
+        <w:tc>
+          <w:tcPr>
+            <w:tcW w:w="5902" w:type="dxa"/>
+          </w:tcPr>
+          <w:p>
+            <w:r>
+              <w:t>Motor power XXX</w:t>
+            </w:r>
+          </w:p>
+        </w:tc>
+      </w:tr>
+      <w:tr>
+        <w:tc>
+          <w:tcPr>
+            <w:tcW w:w="1413" w:type="dxa"/>
+          </w:tcPr>
+          <w:p>
+            <w:r>
+              <w:t>9</w:t>
+            </w:r>
+          </w:p>
+        </w:tc>
+        <w:tc>
+          <w:tcPr>
+            <w:tcW w:w="1701" w:type="dxa"/>
+          </w:tcPr>
+          <w:p>
+            <w:r>
+              <w:t>Information</w:t>
+            </w:r>
+          </w:p>
+        </w:tc>
+        <w:tc>
+          <w:tcPr>
+            <w:tcW w:w="5902" w:type="dxa"/>
+          </w:tcPr>
+          <w:p>
+            <w:r>
+              <w:t>Move command received</w:t>
+            </w:r>
+          </w:p>
+        </w:tc>
+      </w:tr>
+      <w:tr>
+        <w:tc>
+          <w:tcPr>
+            <w:tcW w:w="1413" w:type="dxa"/>
+          </w:tcPr>
+          <w:p>
+            <w:r>
+              <w:t>10</w:t>
+            </w:r>
+          </w:p>
+        </w:tc>
+        <w:tc>
+          <w:tcPr>
+            <w:tcW w:w="1701" w:type="dxa"/>
+          </w:tcPr>
+          <w:p>
+            <w:r>
+              <w:t>Information</w:t>
+            </w:r>
+          </w:p>
+        </w:tc>
+        <w:tc>
+          <w:tcPr>
+            <w:tcW w:w="5902" w:type="dxa"/>
+          </w:tcPr>
+          <w:p>
+            <w:r>
+              <w:t>Stop command received</w:t>
+            </w:r>
+          </w:p>
+        </w:tc>
+      </w:tr>
+      <w:tr>
+        <w:tc>
+          <w:tcPr>
+            <w:tcW w:w="1413" w:type="dxa"/>
+          </w:tcPr>
+          <w:p>
+            <w:r>
+              <w:t>11X</w:t>
+            </w:r>
+          </w:p>
+        </w:tc>
+        <w:tc>
+          <w:tcPr>
+            <w:tcW w:w="1701" w:type="dxa"/>
+          </w:tcPr>
+          <w:p>
+            <w:r>
+              <w:t>Information</w:t>
+            </w:r>
+          </w:p>
+        </w:tc>
+        <w:tc>
+          <w:tcPr>
+            <w:tcW w:w="5902" w:type="dxa"/>
+          </w:tcPr>
+          <w:p>
+            <w:r>
+              <w:t>Detected colour number X</w:t>
+            </w:r>
+          </w:p>
+        </w:tc>
+      </w:tr>
+      <w:tr>
+        <w:tc>
+          <w:tcPr>
+            <w:tcW w:w="1413" w:type="dxa"/>
+          </w:tcPr>
+          <w:p>
+            <w:bookmarkStart w:id="0" w:name="_GoBack"/>
+            <w:bookmarkEnd w:id="0"/>
+          </w:p>
+        </w:tc>
+        <w:tc>
+          <w:tcPr>
+            <w:tcW w:w="1701" w:type="dxa"/>
+          </w:tcPr>
+          <w:p/>
+        </w:tc>
+        <w:tc>
+          <w:tcPr>
+            <w:tcW w:w="5902" w:type="dxa"/>
+          </w:tcPr>
+          <w:p/>
+        </w:tc>
+      </w:tr>
+      <w:tr>
+        <w:tc>
+          <w:tcPr>
+            <w:tcW w:w="1413" w:type="dxa"/>
+          </w:tcPr>
+          <w:p/>
+        </w:tc>
+        <w:tc>
+          <w:tcPr>
+            <w:tcW w:w="1701" w:type="dxa"/>
+          </w:tcPr>
+          <w:p/>
+        </w:tc>
+        <w:tc>
+          <w:tcPr>
+            <w:tcW w:w="5902" w:type="dxa"/>
+          </w:tcPr>
+          <w:p/>
+        </w:tc>
+      </w:tr>
+      <w:tr>
+        <w:tc>
+          <w:tcPr>
+            <w:tcW w:w="1413" w:type="dxa"/>
+          </w:tcPr>
+          <w:p>
+            <w:r>
+              <w:t>20</w:t>
             </w:r>
           </w:p>
         </w:tc>
@@ -353,243 +571,8 @@
           </w:p>
         </w:tc>
       </w:tr>
-      <w:tr>
-        <w:tc>
-          <w:tcPr>
-            <w:tcW w:w="1413" w:type="dxa"/>
-          </w:tcPr>
-          <w:p>
-            <w:r>
-              <w:t>7</w:t>
-            </w:r>
-            <w:r>
-              <w:t>X</w:t>
-            </w:r>
-          </w:p>
-        </w:tc>
-        <w:tc>
-          <w:tcPr>
-            <w:tcW w:w="1701" w:type="dxa"/>
-          </w:tcPr>
-          <w:p>
-            <w:r>
-              <w:t>Information</w:t>
-            </w:r>
-          </w:p>
-        </w:tc>
-        <w:tc>
-          <w:tcPr>
-            <w:tcW w:w="5902" w:type="dxa"/>
-          </w:tcPr>
-          <w:p>
-            <w:r>
-              <w:t xml:space="preserve">Gantry </w:t>
-            </w:r>
-            <w:r>
-              <w:t>number X d</w:t>
-            </w:r>
-            <w:r>
-              <w:t>etected</w:t>
-            </w:r>
-          </w:p>
-        </w:tc>
-      </w:tr>
-      <w:tr>
-        <w:tc>
-          <w:tcPr>
-            <w:tcW w:w="1413" w:type="dxa"/>
-          </w:tcPr>
-          <w:p>
-            <w:r>
-              <w:t>8</w:t>
-            </w:r>
-            <w:r>
-              <w:t>XXX</w:t>
-            </w:r>
-          </w:p>
-        </w:tc>
-        <w:tc>
-          <w:tcPr>
-            <w:tcW w:w="1701" w:type="dxa"/>
-          </w:tcPr>
-          <w:p>
-            <w:r>
-              <w:t>Information</w:t>
-            </w:r>
-          </w:p>
-        </w:tc>
-        <w:tc>
-          <w:tcPr>
-            <w:tcW w:w="5902" w:type="dxa"/>
-          </w:tcPr>
-          <w:p>
-            <w:r>
-              <w:t>Motor power XXX</w:t>
-            </w:r>
-          </w:p>
-        </w:tc>
-      </w:tr>
-      <w:tr>
-        <w:tc>
-          <w:tcPr>
-            <w:tcW w:w="1413" w:type="dxa"/>
-          </w:tcPr>
-          <w:p>
-            <w:r>
-              <w:t>9</w:t>
-            </w:r>
-          </w:p>
-        </w:tc>
-        <w:tc>
-          <w:tcPr>
-            <w:tcW w:w="1701" w:type="dxa"/>
-          </w:tcPr>
-          <w:p>
-            <w:r>
-              <w:t>Information</w:t>
-            </w:r>
-          </w:p>
-        </w:tc>
-        <w:tc>
-          <w:tcPr>
-            <w:tcW w:w="5902" w:type="dxa"/>
-          </w:tcPr>
-          <w:p>
-            <w:r>
-              <w:t>Move command received</w:t>
-            </w:r>
-          </w:p>
-        </w:tc>
-      </w:tr>
-      <w:tr>
-        <w:tc>
-          <w:tcPr>
-            <w:tcW w:w="1413" w:type="dxa"/>
-          </w:tcPr>
-          <w:p>
-            <w:r>
-              <w:t>10</w:t>
-            </w:r>
-          </w:p>
-        </w:tc>
-        <w:tc>
-          <w:tcPr>
-            <w:tcW w:w="1701" w:type="dxa"/>
-          </w:tcPr>
-          <w:p>
-            <w:r>
-              <w:t>Information</w:t>
-            </w:r>
-          </w:p>
-        </w:tc>
-        <w:tc>
-          <w:tcPr>
-            <w:tcW w:w="5902" w:type="dxa"/>
-          </w:tcPr>
-          <w:p>
-            <w:r>
-              <w:t>Stop command received</w:t>
-            </w:r>
-          </w:p>
-        </w:tc>
-      </w:tr>
-      <w:tr>
-        <w:tc>
-          <w:tcPr>
-            <w:tcW w:w="1413" w:type="dxa"/>
-          </w:tcPr>
-          <w:p/>
-        </w:tc>
-        <w:tc>
-          <w:tcPr>
-            <w:tcW w:w="1701" w:type="dxa"/>
-          </w:tcPr>
-          <w:p/>
-        </w:tc>
-        <w:tc>
-          <w:tcPr>
-            <w:tcW w:w="5902" w:type="dxa"/>
-          </w:tcPr>
-          <w:p/>
-        </w:tc>
-      </w:tr>
-      <w:tr>
-        <w:tc>
-          <w:tcPr>
-            <w:tcW w:w="1413" w:type="dxa"/>
-          </w:tcPr>
-          <w:p/>
-        </w:tc>
-        <w:tc>
-          <w:tcPr>
-            <w:tcW w:w="1701" w:type="dxa"/>
-          </w:tcPr>
-          <w:p/>
-        </w:tc>
-        <w:tc>
-          <w:tcPr>
-            <w:tcW w:w="5902" w:type="dxa"/>
-          </w:tcPr>
-          <w:p/>
-        </w:tc>
-      </w:tr>
-      <w:tr>
-        <w:tc>
-          <w:tcPr>
-            <w:tcW w:w="1413" w:type="dxa"/>
-          </w:tcPr>
-          <w:p/>
-        </w:tc>
-        <w:tc>
-          <w:tcPr>
-            <w:tcW w:w="1701" w:type="dxa"/>
-          </w:tcPr>
-          <w:p/>
-        </w:tc>
-        <w:tc>
-          <w:tcPr>
-            <w:tcW w:w="5902" w:type="dxa"/>
-          </w:tcPr>
-          <w:p/>
-        </w:tc>
-      </w:tr>
-      <w:tr>
-        <w:tc>
-          <w:tcPr>
-            <w:tcW w:w="1413" w:type="dxa"/>
-          </w:tcPr>
-          <w:p>
-            <w:r>
-              <w:t>20</w:t>
-            </w:r>
-          </w:p>
-        </w:tc>
-        <w:tc>
-          <w:tcPr>
-            <w:tcW w:w="1701" w:type="dxa"/>
-          </w:tcPr>
-          <w:p>
-            <w:r>
-              <w:t>Error</w:t>
-            </w:r>
-          </w:p>
-        </w:tc>
-        <w:tc>
-          <w:tcPr>
-            <w:tcW w:w="5902" w:type="dxa"/>
-          </w:tcPr>
-          <w:p>
-            <w:r>
-              <w:t>Unrecognised command received</w:t>
-            </w:r>
-          </w:p>
-        </w:tc>
-      </w:tr>
     </w:tbl>
-    <w:p>
-      <w:bookmarkStart w:id="0" w:name="_GoBack"/>
-      <w:bookmarkEnd w:id="0"/>
-    </w:p>
+    <w:p/>
     <w:sectPr>
       <w:pgSz w:w="11906" w:h="16838"/>
       <w:pgMar w:top="1440" w:right="1440" w:bottom="1440" w:left="1440" w:header="708" w:footer="708" w:gutter="0"/>

</xml_diff>